<commit_message>
Modifty scripts and add tables related to predator encounter rates
</commit_message>
<xml_diff>
--- a/tables/BT/BT_ID_poor_tracking_summary.docx
+++ b/tables/BT/BT_ID_poor_tracking_summary.docx
@@ -36,8 +36,8 @@
         <w:tc>
           <w:tcPr>
             <w:tcBorders>
-              <w:bottom w:val="single" w:sz="12" w:space="0" w:color="000000"/>
-              <w:top w:val="single" w:sz="12" w:space="0" w:color="000000"/>
+              <w:bottom w:val="single" w:sz="12" w:space="0" w:color="666666"/>
+              <w:top w:val="single" w:sz="12" w:space="0" w:color="666666"/>
               <w:left w:val="none" w:sz="0" w:space="0" w:color="000000"/>
               <w:right w:val="none" w:sz="0" w:space="0" w:color="000000"/>
             </w:tcBorders>
@@ -80,8 +80,8 @@
         <w:tc>
           <w:tcPr>
             <w:tcBorders>
-              <w:bottom w:val="single" w:sz="12" w:space="0" w:color="000000"/>
-              <w:top w:val="single" w:sz="12" w:space="0" w:color="000000"/>
+              <w:bottom w:val="single" w:sz="12" w:space="0" w:color="666666"/>
+              <w:top w:val="single" w:sz="12" w:space="0" w:color="666666"/>
               <w:left w:val="none" w:sz="0" w:space="0" w:color="000000"/>
               <w:right w:val="none" w:sz="0" w:space="0" w:color="000000"/>
             </w:tcBorders>
@@ -124,8 +124,8 @@
         <w:tc>
           <w:tcPr>
             <w:tcBorders>
-              <w:bottom w:val="single" w:sz="12" w:space="0" w:color="000000"/>
-              <w:top w:val="single" w:sz="12" w:space="0" w:color="000000"/>
+              <w:bottom w:val="single" w:sz="12" w:space="0" w:color="666666"/>
+              <w:top w:val="single" w:sz="12" w:space="0" w:color="666666"/>
               <w:left w:val="none" w:sz="0" w:space="0" w:color="000000"/>
               <w:right w:val="none" w:sz="0" w:space="0" w:color="000000"/>
             </w:tcBorders>
@@ -168,8 +168,8 @@
         <w:tc>
           <w:tcPr>
             <w:tcBorders>
-              <w:bottom w:val="single" w:sz="12" w:space="0" w:color="000000"/>
-              <w:top w:val="single" w:sz="12" w:space="0" w:color="000000"/>
+              <w:bottom w:val="single" w:sz="12" w:space="0" w:color="666666"/>
+              <w:top w:val="single" w:sz="12" w:space="0" w:color="666666"/>
               <w:left w:val="none" w:sz="0" w:space="0" w:color="000000"/>
               <w:right w:val="none" w:sz="0" w:space="0" w:color="000000"/>
             </w:tcBorders>
@@ -212,8 +212,8 @@
         <w:tc>
           <w:tcPr>
             <w:tcBorders>
-              <w:bottom w:val="single" w:sz="12" w:space="0" w:color="000000"/>
-              <w:top w:val="single" w:sz="12" w:space="0" w:color="000000"/>
+              <w:bottom w:val="single" w:sz="12" w:space="0" w:color="666666"/>
+              <w:top w:val="single" w:sz="12" w:space="0" w:color="666666"/>
               <w:left w:val="none" w:sz="0" w:space="0" w:color="000000"/>
               <w:right w:val="none" w:sz="0" w:space="0" w:color="000000"/>
             </w:tcBorders>
@@ -256,8 +256,8 @@
         <w:tc>
           <w:tcPr>
             <w:tcBorders>
-              <w:bottom w:val="single" w:sz="12" w:space="0" w:color="000000"/>
-              <w:top w:val="single" w:sz="12" w:space="0" w:color="000000"/>
+              <w:bottom w:val="single" w:sz="12" w:space="0" w:color="666666"/>
+              <w:top w:val="single" w:sz="12" w:space="0" w:color="666666"/>
               <w:left w:val="none" w:sz="0" w:space="0" w:color="000000"/>
               <w:right w:val="none" w:sz="0" w:space="0" w:color="000000"/>
             </w:tcBorders>
@@ -300,8 +300,8 @@
         <w:tc>
           <w:tcPr>
             <w:tcBorders>
-              <w:bottom w:val="single" w:sz="12" w:space="0" w:color="000000"/>
-              <w:top w:val="single" w:sz="12" w:space="0" w:color="000000"/>
+              <w:bottom w:val="single" w:sz="12" w:space="0" w:color="666666"/>
+              <w:top w:val="single" w:sz="12" w:space="0" w:color="666666"/>
               <w:left w:val="none" w:sz="0" w:space="0" w:color="000000"/>
               <w:right w:val="none" w:sz="0" w:space="0" w:color="000000"/>
             </w:tcBorders>
@@ -344,8 +344,8 @@
         <w:tc>
           <w:tcPr>
             <w:tcBorders>
-              <w:bottom w:val="single" w:sz="12" w:space="0" w:color="000000"/>
-              <w:top w:val="single" w:sz="12" w:space="0" w:color="000000"/>
+              <w:bottom w:val="single" w:sz="12" w:space="0" w:color="666666"/>
+              <w:top w:val="single" w:sz="12" w:space="0" w:color="666666"/>
               <w:left w:val="none" w:sz="0" w:space="0" w:color="000000"/>
               <w:right w:val="none" w:sz="0" w:space="0" w:color="000000"/>
             </w:tcBorders>
@@ -388,8 +388,8 @@
         <w:tc>
           <w:tcPr>
             <w:tcBorders>
-              <w:bottom w:val="single" w:sz="12" w:space="0" w:color="000000"/>
-              <w:top w:val="single" w:sz="12" w:space="0" w:color="000000"/>
+              <w:bottom w:val="single" w:sz="12" w:space="0" w:color="666666"/>
+              <w:top w:val="single" w:sz="12" w:space="0" w:color="666666"/>
               <w:left w:val="none" w:sz="0" w:space="0" w:color="000000"/>
               <w:right w:val="none" w:sz="0" w:space="0" w:color="000000"/>
             </w:tcBorders>
@@ -439,7 +439,7 @@
           <w:tcPr>
             <w:tcBorders>
               <w:bottom w:val="none" w:sz="0" w:space="0" w:color="000000"/>
-              <w:top w:val="single" w:sz="12" w:space="0" w:color="000000"/>
+              <w:top w:val="single" w:sz="12" w:space="0" w:color="666666"/>
               <w:left w:val="none" w:sz="0" w:space="0" w:color="000000"/>
               <w:right w:val="none" w:sz="0" w:space="0" w:color="000000"/>
             </w:tcBorders>
@@ -483,7 +483,7 @@
           <w:tcPr>
             <w:tcBorders>
               <w:bottom w:val="none" w:sz="0" w:space="0" w:color="000000"/>
-              <w:top w:val="single" w:sz="12" w:space="0" w:color="000000"/>
+              <w:top w:val="single" w:sz="12" w:space="0" w:color="666666"/>
               <w:left w:val="none" w:sz="0" w:space="0" w:color="000000"/>
               <w:right w:val="none" w:sz="0" w:space="0" w:color="000000"/>
             </w:tcBorders>
@@ -527,7 +527,7 @@
           <w:tcPr>
             <w:tcBorders>
               <w:bottom w:val="none" w:sz="0" w:space="0" w:color="000000"/>
-              <w:top w:val="single" w:sz="12" w:space="0" w:color="000000"/>
+              <w:top w:val="single" w:sz="12" w:space="0" w:color="666666"/>
               <w:left w:val="none" w:sz="0" w:space="0" w:color="000000"/>
               <w:right w:val="none" w:sz="0" w:space="0" w:color="000000"/>
             </w:tcBorders>
@@ -571,7 +571,7 @@
           <w:tcPr>
             <w:tcBorders>
               <w:bottom w:val="none" w:sz="0" w:space="0" w:color="000000"/>
-              <w:top w:val="single" w:sz="12" w:space="0" w:color="000000"/>
+              <w:top w:val="single" w:sz="12" w:space="0" w:color="666666"/>
               <w:left w:val="none" w:sz="0" w:space="0" w:color="000000"/>
               <w:right w:val="none" w:sz="0" w:space="0" w:color="000000"/>
             </w:tcBorders>
@@ -615,7 +615,7 @@
           <w:tcPr>
             <w:tcBorders>
               <w:bottom w:val="none" w:sz="0" w:space="0" w:color="000000"/>
-              <w:top w:val="single" w:sz="12" w:space="0" w:color="000000"/>
+              <w:top w:val="single" w:sz="12" w:space="0" w:color="666666"/>
               <w:left w:val="none" w:sz="0" w:space="0" w:color="000000"/>
               <w:right w:val="none" w:sz="0" w:space="0" w:color="000000"/>
             </w:tcBorders>
@@ -659,7 +659,7 @@
           <w:tcPr>
             <w:tcBorders>
               <w:bottom w:val="none" w:sz="0" w:space="0" w:color="000000"/>
-              <w:top w:val="single" w:sz="12" w:space="0" w:color="000000"/>
+              <w:top w:val="single" w:sz="12" w:space="0" w:color="666666"/>
               <w:left w:val="none" w:sz="0" w:space="0" w:color="000000"/>
               <w:right w:val="none" w:sz="0" w:space="0" w:color="000000"/>
             </w:tcBorders>
@@ -703,7 +703,7 @@
           <w:tcPr>
             <w:tcBorders>
               <w:bottom w:val="none" w:sz="0" w:space="0" w:color="000000"/>
-              <w:top w:val="single" w:sz="12" w:space="0" w:color="000000"/>
+              <w:top w:val="single" w:sz="12" w:space="0" w:color="666666"/>
               <w:left w:val="none" w:sz="0" w:space="0" w:color="000000"/>
               <w:right w:val="none" w:sz="0" w:space="0" w:color="000000"/>
             </w:tcBorders>
@@ -747,7 +747,7 @@
           <w:tcPr>
             <w:tcBorders>
               <w:bottom w:val="none" w:sz="0" w:space="0" w:color="000000"/>
-              <w:top w:val="single" w:sz="12" w:space="0" w:color="000000"/>
+              <w:top w:val="single" w:sz="12" w:space="0" w:color="666666"/>
               <w:left w:val="none" w:sz="0" w:space="0" w:color="000000"/>
               <w:right w:val="none" w:sz="0" w:space="0" w:color="000000"/>
             </w:tcBorders>
@@ -791,7 +791,7 @@
           <w:tcPr>
             <w:tcBorders>
               <w:bottom w:val="none" w:sz="0" w:space="0" w:color="000000"/>
-              <w:top w:val="single" w:sz="12" w:space="0" w:color="000000"/>
+              <w:top w:val="single" w:sz="12" w:space="0" w:color="666666"/>
               <w:left w:val="none" w:sz="0" w:space="0" w:color="000000"/>
               <w:right w:val="none" w:sz="0" w:space="0" w:color="000000"/>
             </w:tcBorders>
@@ -26568,7 +26568,7 @@
         <w:tc>
           <w:tcPr>
             <w:tcBorders>
-              <w:bottom w:val="single" w:sz="12" w:space="0" w:color="000000"/>
+              <w:bottom w:val="single" w:sz="12" w:space="0" w:color="666666"/>
               <w:top w:val="none" w:sz="0" w:space="0" w:color="000000"/>
               <w:left w:val="none" w:sz="0" w:space="0" w:color="000000"/>
               <w:right w:val="none" w:sz="0" w:space="0" w:color="000000"/>
@@ -26612,7 +26612,7 @@
         <w:tc>
           <w:tcPr>
             <w:tcBorders>
-              <w:bottom w:val="single" w:sz="12" w:space="0" w:color="000000"/>
+              <w:bottom w:val="single" w:sz="12" w:space="0" w:color="666666"/>
               <w:top w:val="none" w:sz="0" w:space="0" w:color="000000"/>
               <w:left w:val="none" w:sz="0" w:space="0" w:color="000000"/>
               <w:right w:val="none" w:sz="0" w:space="0" w:color="000000"/>
@@ -26656,7 +26656,7 @@
         <w:tc>
           <w:tcPr>
             <w:tcBorders>
-              <w:bottom w:val="single" w:sz="12" w:space="0" w:color="000000"/>
+              <w:bottom w:val="single" w:sz="12" w:space="0" w:color="666666"/>
               <w:top w:val="none" w:sz="0" w:space="0" w:color="000000"/>
               <w:left w:val="none" w:sz="0" w:space="0" w:color="000000"/>
               <w:right w:val="none" w:sz="0" w:space="0" w:color="000000"/>
@@ -26700,7 +26700,7 @@
         <w:tc>
           <w:tcPr>
             <w:tcBorders>
-              <w:bottom w:val="single" w:sz="12" w:space="0" w:color="000000"/>
+              <w:bottom w:val="single" w:sz="12" w:space="0" w:color="666666"/>
               <w:top w:val="none" w:sz="0" w:space="0" w:color="000000"/>
               <w:left w:val="none" w:sz="0" w:space="0" w:color="000000"/>
               <w:right w:val="none" w:sz="0" w:space="0" w:color="000000"/>
@@ -26744,7 +26744,7 @@
         <w:tc>
           <w:tcPr>
             <w:tcBorders>
-              <w:bottom w:val="single" w:sz="12" w:space="0" w:color="000000"/>
+              <w:bottom w:val="single" w:sz="12" w:space="0" w:color="666666"/>
               <w:top w:val="none" w:sz="0" w:space="0" w:color="000000"/>
               <w:left w:val="none" w:sz="0" w:space="0" w:color="000000"/>
               <w:right w:val="none" w:sz="0" w:space="0" w:color="000000"/>
@@ -26788,7 +26788,7 @@
         <w:tc>
           <w:tcPr>
             <w:tcBorders>
-              <w:bottom w:val="single" w:sz="12" w:space="0" w:color="000000"/>
+              <w:bottom w:val="single" w:sz="12" w:space="0" w:color="666666"/>
               <w:top w:val="none" w:sz="0" w:space="0" w:color="000000"/>
               <w:left w:val="none" w:sz="0" w:space="0" w:color="000000"/>
               <w:right w:val="none" w:sz="0" w:space="0" w:color="000000"/>
@@ -26832,7 +26832,7 @@
         <w:tc>
           <w:tcPr>
             <w:tcBorders>
-              <w:bottom w:val="single" w:sz="12" w:space="0" w:color="000000"/>
+              <w:bottom w:val="single" w:sz="12" w:space="0" w:color="666666"/>
               <w:top w:val="none" w:sz="0" w:space="0" w:color="000000"/>
               <w:left w:val="none" w:sz="0" w:space="0" w:color="000000"/>
               <w:right w:val="none" w:sz="0" w:space="0" w:color="000000"/>
@@ -26876,7 +26876,7 @@
         <w:tc>
           <w:tcPr>
             <w:tcBorders>
-              <w:bottom w:val="single" w:sz="12" w:space="0" w:color="000000"/>
+              <w:bottom w:val="single" w:sz="12" w:space="0" w:color="666666"/>
               <w:top w:val="none" w:sz="0" w:space="0" w:color="000000"/>
               <w:left w:val="none" w:sz="0" w:space="0" w:color="000000"/>
               <w:right w:val="none" w:sz="0" w:space="0" w:color="000000"/>
@@ -26920,7 +26920,7 @@
         <w:tc>
           <w:tcPr>
             <w:tcBorders>
-              <w:bottom w:val="single" w:sz="12" w:space="0" w:color="000000"/>
+              <w:bottom w:val="single" w:sz="12" w:space="0" w:color="666666"/>
               <w:top w:val="none" w:sz="0" w:space="0" w:color="000000"/>
               <w:left w:val="none" w:sz="0" w:space="0" w:color="000000"/>
               <w:right w:val="none" w:sz="0" w:space="0" w:color="000000"/>

</xml_diff>